<commit_message>
Sangrias y mejoras en redaccion
</commit_message>
<xml_diff>
--- a/Carpeta definitiva/Anteproyecto Definitivo/Anteproyecto Alemar_31-1-19.docx
+++ b/Carpeta definitiva/Anteproyecto Definitivo/Anteproyecto Alemar_31-1-19.docx
@@ -4238,6 +4238,13 @@
           <w:rFonts w:eastAsia="Calibri"/>
           <w:lang w:eastAsia="en-US" w:bidi="ar-SA"/>
         </w:rPr>
+        <w:t xml:space="preserve">     </w:t>
+      </w:r>
+      <w:r>
+        <w:rPr>
+          <w:rFonts w:eastAsia="Calibri"/>
+          <w:lang w:eastAsia="en-US" w:bidi="ar-SA"/>
+        </w:rPr>
         <w:t>El mundo utiliza unos 86 millones de barriles de petróleo diarios, y la necesidad mundial d</w:t>
       </w:r>
       <w:r>
@@ -4311,6 +4318,12 @@
         <w:rPr>
           <w:rFonts w:eastAsia="Calibri"/>
         </w:rPr>
+        <w:t xml:space="preserve">     </w:t>
+      </w:r>
+      <w:r>
+        <w:rPr>
+          <w:rFonts w:eastAsia="Calibri"/>
+        </w:rPr>
         <w:t>Diversas son las fuentes energéticas de que se valen las naciones y las potencias para satisfacer sus necesidades de subsistencia; pero entre ellas, es sin duda el petróleo la más importante de todas y, de acuerdo con todos lo</w:t>
       </w:r>
       <w:r>
@@ -4360,6 +4373,13 @@
           <w:rFonts w:eastAsia="Calibri"/>
           <w:lang w:eastAsia="en-US" w:bidi="ar-SA"/>
         </w:rPr>
+        <w:t xml:space="preserve">     </w:t>
+      </w:r>
+      <w:r>
+        <w:rPr>
+          <w:rFonts w:eastAsia="Calibri"/>
+          <w:lang w:eastAsia="en-US" w:bidi="ar-SA"/>
+        </w:rPr>
         <w:t>En este sentido</w:t>
       </w:r>
       <w:r>
@@ -4552,6 +4572,13 @@
           <w:rFonts w:eastAsia="Calibri"/>
           <w:lang w:eastAsia="en-US" w:bidi="ar-SA"/>
         </w:rPr>
+        <w:t xml:space="preserve">     </w:t>
+      </w:r>
+      <w:r>
+        <w:rPr>
+          <w:rFonts w:eastAsia="Calibri"/>
+          <w:lang w:eastAsia="en-US" w:bidi="ar-SA"/>
+        </w:rPr>
         <w:t xml:space="preserve">Con el envejecimiento de los campos las presiones </w:t>
       </w:r>
       <w:r>
@@ -4731,18 +4758,14 @@
           <w:lang w:eastAsia="en-US" w:bidi="ar-SA"/>
         </w:rPr>
       </w:pPr>
-    </w:p>
-    <w:p>
-      <w:pPr>
-        <w:pStyle w:val="Textoindependiente"/>
-        <w:spacing w:line="360" w:lineRule="auto"/>
-        <w:ind w:right="114"/>
-        <w:jc w:val="both"/>
+      <w:r>
         <w:rPr>
           <w:rFonts w:eastAsia="Calibri"/>
           <w:lang w:eastAsia="en-US" w:bidi="ar-SA"/>
         </w:rPr>
-      </w:pPr>
+        <w:lastRenderedPageBreak/>
+        <w:t xml:space="preserve">     </w:t>
+      </w:r>
       <w:r>
         <w:rPr>
           <w:rFonts w:eastAsia="Calibri"/>
@@ -4983,6 +5006,14 @@
           <w:sz w:val="24"/>
           <w:szCs w:val="24"/>
         </w:rPr>
+        <w:t xml:space="preserve">     </w:t>
+      </w:r>
+      <w:r>
+        <w:rPr>
+          <w:rFonts w:ascii="Arial" w:hAnsi="Arial" w:cs="Arial"/>
+          <w:sz w:val="24"/>
+          <w:szCs w:val="24"/>
+        </w:rPr>
         <w:t>En este sentido l</w:t>
       </w:r>
       <w:r>
@@ -5685,6 +5716,14 @@
           <w:szCs w:val="24"/>
         </w:rPr>
       </w:pPr>
+      <w:r>
+        <w:rPr>
+          <w:rFonts w:ascii="Arial" w:hAnsi="Arial" w:cs="Arial"/>
+          <w:sz w:val="24"/>
+          <w:szCs w:val="24"/>
+        </w:rPr>
+        <w:t xml:space="preserve">     </w:t>
+      </w:r>
       <w:r>
         <w:rPr>
           <w:rFonts w:ascii="Arial" w:hAnsi="Arial" w:cs="Arial"/>
@@ -6365,6 +6404,14 @@
           <w:sz w:val="24"/>
           <w:szCs w:val="24"/>
         </w:rPr>
+        <w:t xml:space="preserve">     </w:t>
+      </w:r>
+      <w:r>
+        <w:rPr>
+          <w:rFonts w:ascii="Arial" w:hAnsi="Arial" w:cs="Arial"/>
+          <w:sz w:val="24"/>
+          <w:szCs w:val="24"/>
+        </w:rPr>
         <w:t xml:space="preserve">Desarrollar un </w:t>
       </w:r>
       <w:r>
@@ -7123,6 +7170,14 @@
           <w:szCs w:val="24"/>
         </w:rPr>
       </w:pPr>
+      <w:r>
+        <w:rPr>
+          <w:rFonts w:ascii="Arial" w:hAnsi="Arial" w:cs="Arial"/>
+          <w:sz w:val="24"/>
+          <w:szCs w:val="24"/>
+        </w:rPr>
+        <w:t xml:space="preserve">     </w:t>
+      </w:r>
       <w:commentRangeStart w:id="24"/>
       <w:r>
         <w:rPr>
@@ -7282,142 +7337,6 @@
           <w:rStyle w:val="Refdecomentario"/>
         </w:rPr>
         <w:commentReference w:id="24"/>
-      </w:r>
-      <w:r>
-        <w:rPr>
-          <w:rFonts w:ascii="Arial" w:hAnsi="Arial" w:cs="Arial"/>
-          <w:sz w:val="24"/>
-          <w:szCs w:val="24"/>
-        </w:rPr>
-        <w:t xml:space="preserve"> </w:t>
-      </w:r>
-      <w:r>
-        <w:rPr>
-          <w:rFonts w:ascii="Arial" w:hAnsi="Arial" w:cs="Arial"/>
-          <w:sz w:val="24"/>
-          <w:szCs w:val="24"/>
-        </w:rPr>
-        <w:t xml:space="preserve">Utilizando </w:t>
-      </w:r>
-      <w:r>
-        <w:rPr>
-          <w:rFonts w:ascii="Arial" w:hAnsi="Arial" w:cs="Arial"/>
-          <w:sz w:val="24"/>
-          <w:szCs w:val="24"/>
-        </w:rPr>
-        <w:t xml:space="preserve">tecnologías nuevas y de </w:t>
-      </w:r>
-      <w:r>
-        <w:rPr>
-          <w:rFonts w:ascii="Arial" w:hAnsi="Arial" w:cs="Arial"/>
-          <w:sz w:val="24"/>
-          <w:szCs w:val="24"/>
-        </w:rPr>
-        <w:t xml:space="preserve">desarrollo, hoy en día podemos </w:t>
-      </w:r>
-      <w:r>
-        <w:rPr>
-          <w:rFonts w:ascii="Arial" w:hAnsi="Arial" w:cs="Arial"/>
-          <w:sz w:val="24"/>
-          <w:szCs w:val="24"/>
-        </w:rPr>
-        <w:t xml:space="preserve">utilizar herramientas que nos permitan </w:t>
-      </w:r>
-      <w:r>
-        <w:rPr>
-          <w:rFonts w:ascii="Arial" w:hAnsi="Arial" w:cs="Arial"/>
-          <w:sz w:val="24"/>
-          <w:szCs w:val="24"/>
-        </w:rPr>
-        <w:t>adqui</w:t>
-      </w:r>
-      <w:r>
-        <w:rPr>
-          <w:rFonts w:ascii="Arial" w:hAnsi="Arial" w:cs="Arial"/>
-          <w:sz w:val="24"/>
-          <w:szCs w:val="24"/>
-        </w:rPr>
-        <w:t>rir, almacenar, monitorear y analizar</w:t>
-      </w:r>
-      <w:r>
-        <w:rPr>
-          <w:rFonts w:ascii="Arial" w:hAnsi="Arial" w:cs="Arial"/>
-          <w:sz w:val="24"/>
-          <w:szCs w:val="24"/>
-        </w:rPr>
-        <w:t xml:space="preserve"> el conjunto de datos</w:t>
-      </w:r>
-      <w:r>
-        <w:rPr>
-          <w:rFonts w:ascii="Arial" w:hAnsi="Arial" w:cs="Arial"/>
-          <w:sz w:val="24"/>
-          <w:szCs w:val="24"/>
-        </w:rPr>
-        <w:t>.</w:t>
-      </w:r>
-      <w:r>
-        <w:rPr>
-          <w:rFonts w:ascii="Arial" w:hAnsi="Arial" w:cs="Arial"/>
-          <w:sz w:val="24"/>
-          <w:szCs w:val="24"/>
-        </w:rPr>
-        <w:t xml:space="preserve"> Disminuyendo de esta manera los tiempos improductivos y aumentando la calidad de</w:t>
-      </w:r>
-      <w:r>
-        <w:rPr>
-          <w:rFonts w:ascii="Arial" w:hAnsi="Arial" w:cs="Arial"/>
-          <w:sz w:val="24"/>
-          <w:szCs w:val="24"/>
-        </w:rPr>
-        <w:t xml:space="preserve"> </w:t>
-      </w:r>
-      <w:r>
-        <w:rPr>
-          <w:rFonts w:ascii="Arial" w:hAnsi="Arial" w:cs="Arial"/>
-          <w:sz w:val="24"/>
-          <w:szCs w:val="24"/>
-        </w:rPr>
-        <w:t>l</w:t>
-      </w:r>
-      <w:r>
-        <w:rPr>
-          <w:rFonts w:ascii="Arial" w:hAnsi="Arial" w:cs="Arial"/>
-          <w:sz w:val="24"/>
-          <w:szCs w:val="24"/>
-        </w:rPr>
-        <w:t>a información</w:t>
-      </w:r>
-      <w:r>
-        <w:rPr>
-          <w:rFonts w:ascii="Arial" w:hAnsi="Arial" w:cs="Arial"/>
-          <w:sz w:val="24"/>
-          <w:szCs w:val="24"/>
-        </w:rPr>
-        <w:t xml:space="preserve">, comprensión del problema </w:t>
-      </w:r>
-      <w:r>
-        <w:rPr>
-          <w:rFonts w:ascii="Arial" w:hAnsi="Arial" w:cs="Arial"/>
-          <w:sz w:val="24"/>
-          <w:szCs w:val="24"/>
-        </w:rPr>
-        <w:t>y avances tecnológicos que impulsarán la innovación a medida que nos esforzamos por optimi</w:t>
-      </w:r>
-      <w:r>
-        <w:rPr>
-          <w:rFonts w:ascii="Arial" w:hAnsi="Arial" w:cs="Arial"/>
-          <w:sz w:val="24"/>
-          <w:szCs w:val="24"/>
-        </w:rPr>
-        <w:t>za</w:t>
-      </w:r>
-      <w:r>
-        <w:rPr>
-          <w:rFonts w:ascii="Arial" w:hAnsi="Arial" w:cs="Arial"/>
-          <w:sz w:val="24"/>
-          <w:szCs w:val="24"/>
-        </w:rPr>
-        <w:t>r los resultados empresariales.</w:t>
       </w:r>
     </w:p>
     <w:p>
@@ -7433,205 +7352,362 @@
           <w:szCs w:val="24"/>
         </w:rPr>
       </w:pPr>
-      <w:r>
-        <w:rPr>
-          <w:rFonts w:ascii="Arial" w:hAnsi="Arial" w:cs="Arial"/>
-          <w:sz w:val="24"/>
-          <w:szCs w:val="24"/>
-        </w:rPr>
-        <w:t>L</w:t>
-      </w:r>
-      <w:r>
-        <w:rPr>
-          <w:rFonts w:ascii="Arial" w:hAnsi="Arial" w:cs="Arial"/>
-          <w:sz w:val="24"/>
-          <w:szCs w:val="24"/>
-        </w:rPr>
-        <w:t xml:space="preserve">a empresa </w:t>
-      </w:r>
-      <w:proofErr w:type="spellStart"/>
-      <w:r>
-        <w:rPr>
-          <w:rFonts w:ascii="Arial" w:hAnsi="Arial" w:cs="Arial"/>
-          <w:sz w:val="24"/>
-          <w:szCs w:val="24"/>
-        </w:rPr>
-        <w:t>Gazprom</w:t>
-      </w:r>
-      <w:proofErr w:type="spellEnd"/>
-      <w:r>
-        <w:rPr>
-          <w:rFonts w:ascii="Arial" w:hAnsi="Arial" w:cs="Arial"/>
-          <w:sz w:val="24"/>
-          <w:szCs w:val="24"/>
-        </w:rPr>
-        <w:t xml:space="preserve"> Bank </w:t>
-      </w:r>
-      <w:proofErr w:type="spellStart"/>
-      <w:r>
-        <w:rPr>
-          <w:rFonts w:ascii="Arial" w:hAnsi="Arial" w:cs="Arial"/>
-          <w:sz w:val="24"/>
-          <w:szCs w:val="24"/>
-        </w:rPr>
-        <w:t>Neftegaz</w:t>
-      </w:r>
-      <w:proofErr w:type="spellEnd"/>
-      <w:r>
-        <w:rPr>
-          <w:rFonts w:ascii="Arial" w:hAnsi="Arial" w:cs="Arial"/>
-          <w:sz w:val="24"/>
-          <w:szCs w:val="24"/>
-        </w:rPr>
-        <w:t xml:space="preserve"> </w:t>
-      </w:r>
-      <w:proofErr w:type="spellStart"/>
-      <w:r>
-        <w:rPr>
-          <w:rFonts w:ascii="Arial" w:hAnsi="Arial" w:cs="Arial"/>
-          <w:sz w:val="24"/>
-          <w:szCs w:val="24"/>
-        </w:rPr>
-        <w:t>Services</w:t>
-      </w:r>
-      <w:proofErr w:type="spellEnd"/>
-      <w:r>
-        <w:rPr>
-          <w:rFonts w:ascii="Arial" w:hAnsi="Arial" w:cs="Arial"/>
-          <w:sz w:val="24"/>
-          <w:szCs w:val="24"/>
-        </w:rPr>
-        <w:t xml:space="preserve"> (GPB)</w:t>
-      </w:r>
-      <w:r>
-        <w:rPr>
-          <w:rStyle w:val="Refdecomentario"/>
-        </w:rPr>
-        <w:commentReference w:id="26"/>
-      </w:r>
-      <w:r>
-        <w:rPr>
-          <w:rStyle w:val="Refdecomentario"/>
-        </w:rPr>
-        <w:commentReference w:id="27"/>
-      </w:r>
-      <w:r>
-        <w:rPr>
-          <w:rFonts w:ascii="Arial" w:hAnsi="Arial" w:cs="Arial"/>
-          <w:sz w:val="24"/>
-          <w:szCs w:val="24"/>
-        </w:rPr>
-        <w:t xml:space="preserve"> pretende </w:t>
-      </w:r>
-      <w:r>
-        <w:rPr>
-          <w:rFonts w:ascii="Arial" w:hAnsi="Arial" w:cs="Arial"/>
-          <w:sz w:val="24"/>
-          <w:szCs w:val="24"/>
-        </w:rPr>
-        <w:t>mejorar los tiempos de trabajo, optimizando estrategias que permitan</w:t>
-      </w:r>
-      <w:r>
-        <w:rPr>
-          <w:rFonts w:ascii="Arial" w:hAnsi="Arial" w:cs="Arial"/>
-          <w:sz w:val="24"/>
-          <w:szCs w:val="24"/>
-        </w:rPr>
-        <w:t xml:space="preserve"> </w:t>
-      </w:r>
-      <w:r>
-        <w:rPr>
-          <w:rFonts w:ascii="Arial" w:hAnsi="Arial" w:cs="Arial"/>
-          <w:sz w:val="24"/>
-          <w:szCs w:val="24"/>
-        </w:rPr>
-        <w:t>perfeccionar</w:t>
-      </w:r>
-      <w:r>
-        <w:rPr>
-          <w:rFonts w:ascii="Arial" w:hAnsi="Arial" w:cs="Arial"/>
-          <w:sz w:val="24"/>
-          <w:szCs w:val="24"/>
-        </w:rPr>
-        <w:t xml:space="preserve"> y centralizar el capital humano </w:t>
-      </w:r>
-      <w:r>
-        <w:rPr>
-          <w:rStyle w:val="Refdecomentario"/>
-        </w:rPr>
-        <w:commentReference w:id="28"/>
-      </w:r>
-      <w:r>
-        <w:rPr>
-          <w:rFonts w:ascii="Arial" w:hAnsi="Arial" w:cs="Arial"/>
-          <w:sz w:val="24"/>
-          <w:szCs w:val="24"/>
-        </w:rPr>
-        <w:t xml:space="preserve">disponible en las actividades neurálgicas, </w:t>
-      </w:r>
-      <w:r>
-        <w:rPr>
-          <w:rFonts w:ascii="Arial" w:hAnsi="Arial" w:cs="Arial"/>
-          <w:sz w:val="24"/>
-          <w:szCs w:val="24"/>
-        </w:rPr>
-        <w:t>disminuyendo</w:t>
-      </w:r>
-      <w:r>
-        <w:rPr>
-          <w:rFonts w:ascii="Arial" w:hAnsi="Arial" w:cs="Arial"/>
-          <w:sz w:val="24"/>
-          <w:szCs w:val="24"/>
-        </w:rPr>
-        <w:t xml:space="preserve"> así las </w:t>
-      </w:r>
-      <w:r>
-        <w:rPr>
-          <w:rFonts w:ascii="Arial" w:hAnsi="Arial" w:cs="Arial"/>
-          <w:sz w:val="24"/>
-          <w:szCs w:val="24"/>
-        </w:rPr>
-        <w:t xml:space="preserve">horas </w:t>
-      </w:r>
-      <w:r>
-        <w:rPr>
-          <w:rFonts w:ascii="Arial" w:hAnsi="Arial" w:cs="Arial"/>
-          <w:sz w:val="24"/>
-          <w:szCs w:val="24"/>
-        </w:rPr>
-        <w:t>laborales</w:t>
-      </w:r>
-      <w:r>
-        <w:rPr>
-          <w:rFonts w:ascii="Arial" w:hAnsi="Arial" w:cs="Arial"/>
-          <w:sz w:val="24"/>
-          <w:szCs w:val="24"/>
-        </w:rPr>
-        <w:t xml:space="preserve"> en actividades que puedan ser realizadas de </w:t>
-      </w:r>
-      <w:r>
-        <w:rPr>
-          <w:rFonts w:ascii="Arial" w:hAnsi="Arial" w:cs="Arial"/>
-          <w:sz w:val="24"/>
-          <w:szCs w:val="24"/>
-        </w:rPr>
-        <w:t>forma automatizada.</w:t>
-      </w:r>
     </w:p>
     <w:p>
       <w:pPr>
         <w:tabs>
-          <w:tab w:val="left" w:pos="270"/>
+          <w:tab w:val="left" w:pos="5828"/>
         </w:tabs>
         <w:spacing w:line="360" w:lineRule="auto"/>
         <w:jc w:val="both"/>
         <w:rPr>
           <w:rFonts w:ascii="Arial" w:hAnsi="Arial" w:cs="Arial"/>
-          <w:color w:val="FF0000"/>
-          <w:sz w:val="24"/>
-          <w:szCs w:val="24"/>
-        </w:rPr>
-      </w:pPr>
+          <w:sz w:val="24"/>
+          <w:szCs w:val="24"/>
+        </w:rPr>
+      </w:pPr>
+      <w:r>
+        <w:rPr>
+          <w:rFonts w:ascii="Arial" w:hAnsi="Arial" w:cs="Arial"/>
+          <w:sz w:val="24"/>
+          <w:szCs w:val="24"/>
+        </w:rPr>
+        <w:t xml:space="preserve">     </w:t>
+      </w:r>
+      <w:r>
+        <w:rPr>
+          <w:rFonts w:ascii="Arial" w:hAnsi="Arial" w:cs="Arial"/>
+          <w:sz w:val="24"/>
+          <w:szCs w:val="24"/>
+        </w:rPr>
+        <w:t xml:space="preserve">Utilizando </w:t>
+      </w:r>
+      <w:r>
+        <w:rPr>
+          <w:rFonts w:ascii="Arial" w:hAnsi="Arial" w:cs="Arial"/>
+          <w:sz w:val="24"/>
+          <w:szCs w:val="24"/>
+        </w:rPr>
+        <w:t xml:space="preserve">tecnologías nuevas y de </w:t>
+      </w:r>
+      <w:r>
+        <w:rPr>
+          <w:rFonts w:ascii="Arial" w:hAnsi="Arial" w:cs="Arial"/>
+          <w:sz w:val="24"/>
+          <w:szCs w:val="24"/>
+        </w:rPr>
+        <w:t xml:space="preserve">desarrollo, hoy en día podemos </w:t>
+      </w:r>
+      <w:r>
+        <w:rPr>
+          <w:rFonts w:ascii="Arial" w:hAnsi="Arial" w:cs="Arial"/>
+          <w:sz w:val="24"/>
+          <w:szCs w:val="24"/>
+        </w:rPr>
+        <w:t xml:space="preserve">utilizar herramientas que nos permitan </w:t>
+      </w:r>
+      <w:r>
+        <w:rPr>
+          <w:rFonts w:ascii="Arial" w:hAnsi="Arial" w:cs="Arial"/>
+          <w:sz w:val="24"/>
+          <w:szCs w:val="24"/>
+        </w:rPr>
+        <w:t>adqui</w:t>
+      </w:r>
+      <w:r>
+        <w:rPr>
+          <w:rFonts w:ascii="Arial" w:hAnsi="Arial" w:cs="Arial"/>
+          <w:sz w:val="24"/>
+          <w:szCs w:val="24"/>
+        </w:rPr>
+        <w:t>rir, almacenar, monitorear y analizar</w:t>
+      </w:r>
+      <w:r>
+        <w:rPr>
+          <w:rFonts w:ascii="Arial" w:hAnsi="Arial" w:cs="Arial"/>
+          <w:sz w:val="24"/>
+          <w:szCs w:val="24"/>
+        </w:rPr>
+        <w:t xml:space="preserve"> el conjunto de datos</w:t>
+      </w:r>
+      <w:r>
+        <w:rPr>
+          <w:rFonts w:ascii="Arial" w:hAnsi="Arial" w:cs="Arial"/>
+          <w:sz w:val="24"/>
+          <w:szCs w:val="24"/>
+        </w:rPr>
+        <w:t>.</w:t>
+      </w:r>
+      <w:r>
+        <w:rPr>
+          <w:rFonts w:ascii="Arial" w:hAnsi="Arial" w:cs="Arial"/>
+          <w:sz w:val="24"/>
+          <w:szCs w:val="24"/>
+        </w:rPr>
+        <w:t xml:space="preserve"> Disminuyendo de esta manera los tiempos improductivos y aumentando la calidad de</w:t>
+      </w:r>
+      <w:r>
+        <w:rPr>
+          <w:rFonts w:ascii="Arial" w:hAnsi="Arial" w:cs="Arial"/>
+          <w:sz w:val="24"/>
+          <w:szCs w:val="24"/>
+        </w:rPr>
+        <w:t xml:space="preserve"> </w:t>
+      </w:r>
+      <w:r>
+        <w:rPr>
+          <w:rFonts w:ascii="Arial" w:hAnsi="Arial" w:cs="Arial"/>
+          <w:sz w:val="24"/>
+          <w:szCs w:val="24"/>
+        </w:rPr>
+        <w:t>l</w:t>
+      </w:r>
+      <w:r>
+        <w:rPr>
+          <w:rFonts w:ascii="Arial" w:hAnsi="Arial" w:cs="Arial"/>
+          <w:sz w:val="24"/>
+          <w:szCs w:val="24"/>
+        </w:rPr>
+        <w:t>a información</w:t>
+      </w:r>
+      <w:r>
+        <w:rPr>
+          <w:rFonts w:ascii="Arial" w:hAnsi="Arial" w:cs="Arial"/>
+          <w:sz w:val="24"/>
+          <w:szCs w:val="24"/>
+        </w:rPr>
+        <w:t xml:space="preserve">, comprensión del problema </w:t>
+      </w:r>
+      <w:r>
+        <w:rPr>
+          <w:rFonts w:ascii="Arial" w:hAnsi="Arial" w:cs="Arial"/>
+          <w:sz w:val="24"/>
+          <w:szCs w:val="24"/>
+        </w:rPr>
+        <w:t>y avances tecnológicos que impulsarán la innovación a medida que nos esforzamos por optimi</w:t>
+      </w:r>
+      <w:r>
+        <w:rPr>
+          <w:rFonts w:ascii="Arial" w:hAnsi="Arial" w:cs="Arial"/>
+          <w:sz w:val="24"/>
+          <w:szCs w:val="24"/>
+        </w:rPr>
+        <w:t>za</w:t>
+      </w:r>
+      <w:r>
+        <w:rPr>
+          <w:rFonts w:ascii="Arial" w:hAnsi="Arial" w:cs="Arial"/>
+          <w:sz w:val="24"/>
+          <w:szCs w:val="24"/>
+        </w:rPr>
+        <w:t>r los resultados empresariales.</w:t>
+      </w:r>
+    </w:p>
+    <w:p>
+      <w:pPr>
+        <w:tabs>
+          <w:tab w:val="left" w:pos="5828"/>
+        </w:tabs>
+        <w:spacing w:line="360" w:lineRule="auto"/>
+        <w:jc w:val="both"/>
+        <w:rPr>
+          <w:rFonts w:ascii="Arial" w:hAnsi="Arial" w:cs="Arial"/>
+          <w:sz w:val="24"/>
+          <w:szCs w:val="24"/>
+        </w:rPr>
+      </w:pPr>
+      <w:r>
+        <w:rPr>
+          <w:rFonts w:ascii="Arial" w:hAnsi="Arial" w:cs="Arial"/>
+          <w:sz w:val="24"/>
+          <w:szCs w:val="24"/>
+        </w:rPr>
+        <w:t xml:space="preserve">     </w:t>
+      </w:r>
+      <w:r>
+        <w:rPr>
+          <w:rFonts w:ascii="Arial" w:hAnsi="Arial" w:cs="Arial"/>
+          <w:sz w:val="24"/>
+          <w:szCs w:val="24"/>
+        </w:rPr>
+        <w:t>L</w:t>
+      </w:r>
+      <w:r>
+        <w:rPr>
+          <w:rFonts w:ascii="Arial" w:hAnsi="Arial" w:cs="Arial"/>
+          <w:sz w:val="24"/>
+          <w:szCs w:val="24"/>
+        </w:rPr>
+        <w:t xml:space="preserve">a empresa </w:t>
+      </w:r>
+      <w:proofErr w:type="spellStart"/>
+      <w:r>
+        <w:rPr>
+          <w:rFonts w:ascii="Arial" w:hAnsi="Arial" w:cs="Arial"/>
+          <w:sz w:val="24"/>
+          <w:szCs w:val="24"/>
+        </w:rPr>
+        <w:t>Gazprom</w:t>
+      </w:r>
+      <w:proofErr w:type="spellEnd"/>
+      <w:r>
+        <w:rPr>
+          <w:rFonts w:ascii="Arial" w:hAnsi="Arial" w:cs="Arial"/>
+          <w:sz w:val="24"/>
+          <w:szCs w:val="24"/>
+        </w:rPr>
+        <w:t xml:space="preserve"> Bank </w:t>
+      </w:r>
+      <w:proofErr w:type="spellStart"/>
+      <w:r>
+        <w:rPr>
+          <w:rFonts w:ascii="Arial" w:hAnsi="Arial" w:cs="Arial"/>
+          <w:sz w:val="24"/>
+          <w:szCs w:val="24"/>
+        </w:rPr>
+        <w:t>Neftegaz</w:t>
+      </w:r>
+      <w:proofErr w:type="spellEnd"/>
+      <w:r>
+        <w:rPr>
+          <w:rFonts w:ascii="Arial" w:hAnsi="Arial" w:cs="Arial"/>
+          <w:sz w:val="24"/>
+          <w:szCs w:val="24"/>
+        </w:rPr>
+        <w:t xml:space="preserve"> </w:t>
+      </w:r>
+      <w:proofErr w:type="spellStart"/>
+      <w:r>
+        <w:rPr>
+          <w:rFonts w:ascii="Arial" w:hAnsi="Arial" w:cs="Arial"/>
+          <w:sz w:val="24"/>
+          <w:szCs w:val="24"/>
+        </w:rPr>
+        <w:t>Services</w:t>
+      </w:r>
+      <w:proofErr w:type="spellEnd"/>
+      <w:r>
+        <w:rPr>
+          <w:rFonts w:ascii="Arial" w:hAnsi="Arial" w:cs="Arial"/>
+          <w:sz w:val="24"/>
+          <w:szCs w:val="24"/>
+        </w:rPr>
+        <w:t xml:space="preserve"> (GPB)</w:t>
+      </w:r>
+      <w:r>
+        <w:rPr>
+          <w:rStyle w:val="Refdecomentario"/>
+        </w:rPr>
+        <w:commentReference w:id="26"/>
+      </w:r>
+      <w:r>
+        <w:rPr>
+          <w:rStyle w:val="Refdecomentario"/>
+        </w:rPr>
+        <w:commentReference w:id="27"/>
+      </w:r>
+      <w:r>
+        <w:rPr>
+          <w:rFonts w:ascii="Arial" w:hAnsi="Arial" w:cs="Arial"/>
+          <w:sz w:val="24"/>
+          <w:szCs w:val="24"/>
+        </w:rPr>
+        <w:t xml:space="preserve"> pretende </w:t>
+      </w:r>
+      <w:r>
+        <w:rPr>
+          <w:rFonts w:ascii="Arial" w:hAnsi="Arial" w:cs="Arial"/>
+          <w:sz w:val="24"/>
+          <w:szCs w:val="24"/>
+        </w:rPr>
+        <w:t>mejorar los tiempos de trabajo, optimizando estrategias que permitan</w:t>
+      </w:r>
+      <w:r>
+        <w:rPr>
+          <w:rFonts w:ascii="Arial" w:hAnsi="Arial" w:cs="Arial"/>
+          <w:sz w:val="24"/>
+          <w:szCs w:val="24"/>
+        </w:rPr>
+        <w:t xml:space="preserve"> </w:t>
+      </w:r>
+      <w:r>
+        <w:rPr>
+          <w:rFonts w:ascii="Arial" w:hAnsi="Arial" w:cs="Arial"/>
+          <w:sz w:val="24"/>
+          <w:szCs w:val="24"/>
+        </w:rPr>
+        <w:t>perfeccionar</w:t>
+      </w:r>
+      <w:r>
+        <w:rPr>
+          <w:rFonts w:ascii="Arial" w:hAnsi="Arial" w:cs="Arial"/>
+          <w:sz w:val="24"/>
+          <w:szCs w:val="24"/>
+        </w:rPr>
+        <w:t xml:space="preserve"> y centralizar el capital humano </w:t>
+      </w:r>
+      <w:r>
+        <w:rPr>
+          <w:rStyle w:val="Refdecomentario"/>
+        </w:rPr>
+        <w:commentReference w:id="28"/>
+      </w:r>
+      <w:r>
+        <w:rPr>
+          <w:rFonts w:ascii="Arial" w:hAnsi="Arial" w:cs="Arial"/>
+          <w:sz w:val="24"/>
+          <w:szCs w:val="24"/>
+        </w:rPr>
+        <w:t xml:space="preserve">disponible en las actividades neurálgicas, </w:t>
+      </w:r>
+      <w:r>
+        <w:rPr>
+          <w:rFonts w:ascii="Arial" w:hAnsi="Arial" w:cs="Arial"/>
+          <w:sz w:val="24"/>
+          <w:szCs w:val="24"/>
+        </w:rPr>
+        <w:t>disminuyendo</w:t>
+      </w:r>
+      <w:r>
+        <w:rPr>
+          <w:rFonts w:ascii="Arial" w:hAnsi="Arial" w:cs="Arial"/>
+          <w:sz w:val="24"/>
+          <w:szCs w:val="24"/>
+        </w:rPr>
+        <w:t xml:space="preserve"> así las </w:t>
+      </w:r>
+      <w:r>
+        <w:rPr>
+          <w:rFonts w:ascii="Arial" w:hAnsi="Arial" w:cs="Arial"/>
+          <w:sz w:val="24"/>
+          <w:szCs w:val="24"/>
+        </w:rPr>
+        <w:t xml:space="preserve">horas </w:t>
+      </w:r>
+      <w:r>
+        <w:rPr>
+          <w:rFonts w:ascii="Arial" w:hAnsi="Arial" w:cs="Arial"/>
+          <w:sz w:val="24"/>
+          <w:szCs w:val="24"/>
+        </w:rPr>
+        <w:t>laborales</w:t>
+      </w:r>
+      <w:r>
+        <w:rPr>
+          <w:rFonts w:ascii="Arial" w:hAnsi="Arial" w:cs="Arial"/>
+          <w:sz w:val="24"/>
+          <w:szCs w:val="24"/>
+        </w:rPr>
+        <w:t xml:space="preserve"> en actividades que puedan ser realizadas de </w:t>
+      </w:r>
+      <w:r>
+        <w:rPr>
+          <w:rFonts w:ascii="Arial" w:hAnsi="Arial" w:cs="Arial"/>
+          <w:sz w:val="24"/>
+          <w:szCs w:val="24"/>
+        </w:rPr>
+        <w:t>forma automatizada.</w:t>
+      </w:r>
     </w:p>
     <w:p>
       <w:pPr>
@@ -7693,6 +7769,14 @@
           <w:sz w:val="24"/>
           <w:szCs w:val="24"/>
         </w:rPr>
+        <w:t xml:space="preserve">     </w:t>
+      </w:r>
+      <w:r>
+        <w:rPr>
+          <w:rFonts w:ascii="Arial" w:hAnsi="Arial" w:cs="Arial"/>
+          <w:sz w:val="24"/>
+          <w:szCs w:val="24"/>
+        </w:rPr>
         <w:t xml:space="preserve">La </w:t>
       </w:r>
       <w:r>
@@ -7816,7 +7900,6 @@
         </w:rPr>
         <w:t>(</w:t>
       </w:r>
-      <w:bookmarkStart w:id="31" w:name="_GoBack"/>
       <w:r>
         <w:rPr>
           <w:rFonts w:ascii="Arial" w:hAnsi="Arial" w:cs="Arial"/>
@@ -7867,7 +7950,6 @@
         </w:rPr>
         <w:t>Office</w:t>
       </w:r>
-      <w:bookmarkEnd w:id="31"/>
       <w:r>
         <w:rPr>
           <w:rFonts w:ascii="Arial" w:hAnsi="Arial" w:cs="Arial"/>
@@ -7906,19 +7988,6 @@
           <w:szCs w:val="24"/>
         </w:rPr>
       </w:pPr>
-    </w:p>
-    <w:p>
-      <w:pPr>
-        <w:pStyle w:val="Prrafodelista"/>
-        <w:spacing w:after="0" w:line="360" w:lineRule="auto"/>
-        <w:ind w:left="0"/>
-        <w:jc w:val="both"/>
-        <w:rPr>
-          <w:rFonts w:ascii="Arial" w:hAnsi="Arial" w:cs="Arial"/>
-          <w:sz w:val="24"/>
-          <w:szCs w:val="24"/>
-        </w:rPr>
-      </w:pPr>
       <w:r>
         <w:rPr>
           <w:rFonts w:ascii="Arial" w:hAnsi="Arial" w:cs="Arial"/>
@@ -7926,6 +7995,14 @@
           <w:szCs w:val="24"/>
         </w:rPr>
         <w:lastRenderedPageBreak/>
+        <w:t xml:space="preserve">     </w:t>
+      </w:r>
+      <w:r>
+        <w:rPr>
+          <w:rFonts w:ascii="Arial" w:hAnsi="Arial" w:cs="Arial"/>
+          <w:sz w:val="24"/>
+          <w:szCs w:val="24"/>
+        </w:rPr>
         <w:t xml:space="preserve">ALO busca </w:t>
       </w:r>
       <w:r>
@@ -8197,7 +8274,7 @@
           <w:szCs w:val="24"/>
         </w:rPr>
       </w:pPr>
-      <w:bookmarkStart w:id="32" w:name="_Toc516404807"/>
+      <w:bookmarkStart w:id="31" w:name="_Toc516404807"/>
       <w:r>
         <w:rPr>
           <w:rFonts w:ascii="Arial" w:hAnsi="Arial" w:cs="Arial"/>
@@ -8207,7 +8284,7 @@
         </w:rPr>
         <w:t>Delimitación de la investigación</w:t>
       </w:r>
-      <w:bookmarkEnd w:id="32"/>
+      <w:bookmarkEnd w:id="31"/>
     </w:p>
     <w:p>
       <w:pPr>
@@ -8233,8 +8310,17 @@
           <w:szCs w:val="24"/>
         </w:rPr>
       </w:pPr>
+      <w:r>
+        <w:rPr>
+          <w:rFonts w:ascii="Arial" w:hAnsi="Arial" w:cs="Arial"/>
+          <w:sz w:val="24"/>
+          <w:szCs w:val="24"/>
+          <w:lang w:val="es-VE"/>
+        </w:rPr>
+        <w:t xml:space="preserve">     </w:t>
+      </w:r>
+      <w:commentRangeStart w:id="32"/>
       <w:commentRangeStart w:id="33"/>
-      <w:commentRangeStart w:id="34"/>
       <w:r>
         <w:rPr>
           <w:rFonts w:ascii="Arial" w:hAnsi="Arial" w:cs="Arial"/>
@@ -8308,19 +8394,19 @@
         </w:rPr>
         <w:t>marzo de 2019.</w:t>
       </w:r>
+      <w:commentRangeEnd w:id="32"/>
+      <w:r>
+        <w:rPr>
+          <w:rStyle w:val="Refdecomentario"/>
+        </w:rPr>
+        <w:commentReference w:id="32"/>
+      </w:r>
       <w:commentRangeEnd w:id="33"/>
       <w:r>
         <w:rPr>
           <w:rStyle w:val="Refdecomentario"/>
         </w:rPr>
         <w:commentReference w:id="33"/>
-      </w:r>
-      <w:commentRangeEnd w:id="34"/>
-      <w:r>
-        <w:rPr>
-          <w:rStyle w:val="Refdecomentario"/>
-        </w:rPr>
-        <w:commentReference w:id="34"/>
       </w:r>
       <w:r>
         <w:rPr>
@@ -8423,7 +8509,7 @@
           <w:szCs w:val="24"/>
         </w:rPr>
       </w:pPr>
-      <w:bookmarkStart w:id="35" w:name="_Toc516404808"/>
+      <w:bookmarkStart w:id="34" w:name="_Toc516404808"/>
       <w:r>
         <w:rPr>
           <w:rFonts w:ascii="Arial" w:hAnsi="Arial" w:cs="Arial"/>
@@ -8433,7 +8519,7 @@
         </w:rPr>
         <w:t>Antecedentes de la investigación</w:t>
       </w:r>
-      <w:bookmarkEnd w:id="35"/>
+      <w:bookmarkEnd w:id="34"/>
     </w:p>
     <w:p>
       <w:pPr>
@@ -8465,6 +8551,16 @@
           <w:szCs w:val="24"/>
         </w:rPr>
       </w:pPr>
+      <w:r>
+        <w:rPr>
+          <w:rFonts w:ascii="Arial" w:hAnsi="Arial" w:cs="Arial"/>
+          <w:bCs/>
+          <w:color w:val="000000"/>
+          <w:sz w:val="24"/>
+          <w:szCs w:val="24"/>
+        </w:rPr>
+        <w:t xml:space="preserve">     </w:t>
+      </w:r>
       <w:r>
         <w:rPr>
           <w:rFonts w:ascii="Arial" w:hAnsi="Arial" w:cs="Arial"/>
@@ -8828,6 +8924,12 @@
         <w:rPr>
           <w:rFonts w:ascii="Arial" w:hAnsi="Arial" w:cs="Arial"/>
         </w:rPr>
+        <w:t xml:space="preserve">     </w:t>
+      </w:r>
+      <w:r>
+        <w:rPr>
+          <w:rFonts w:ascii="Arial" w:hAnsi="Arial" w:cs="Arial"/>
+        </w:rPr>
         <w:t>Este artículo</w:t>
       </w:r>
       <w:r>
@@ -8884,7 +8986,7 @@
           <w:rFonts w:ascii="Calibri" w:eastAsia="Calibri" w:hAnsi="Calibri" w:cs="Times New Roman"/>
           <w:color w:val="auto"/>
         </w:rPr>
-        <w:commentReference w:id="36"/>
+        <w:commentReference w:id="35"/>
       </w:r>
       <w:r>
         <w:rPr>
@@ -8969,13 +9071,18 @@
           <w:tab w:val="left" w:pos="5828"/>
         </w:tabs>
         <w:spacing w:line="360" w:lineRule="auto"/>
-        <w:ind w:firstLine="284"/>
         <w:jc w:val="both"/>
         <w:rPr>
           <w:rFonts w:ascii="Arial" w:hAnsi="Arial" w:cs="Arial"/>
         </w:rPr>
       </w:pPr>
-      <w:bookmarkStart w:id="37" w:name="__DdeLink__889_3120042510"/>
+      <w:bookmarkStart w:id="36" w:name="__DdeLink__889_3120042510"/>
+      <w:r>
+        <w:rPr>
+          <w:rFonts w:ascii="Arial" w:hAnsi="Arial" w:cs="Arial"/>
+        </w:rPr>
+        <w:t xml:space="preserve">     </w:t>
+      </w:r>
       <w:r>
         <w:rPr>
           <w:rFonts w:ascii="Arial" w:hAnsi="Arial" w:cs="Arial"/>
@@ -9012,7 +9119,7 @@
         </w:rPr>
         <w:t xml:space="preserve"> </w:t>
       </w:r>
-      <w:ins w:id="38" w:author="Zeudy" w:date="2018-12-17T16:54:00Z">
+      <w:ins w:id="37" w:author="Zeudy" w:date="2018-12-17T16:54:00Z">
         <w:r>
           <w:rPr>
             <w:rFonts w:ascii="Arial" w:hAnsi="Arial" w:cs="Arial"/>
@@ -9044,7 +9151,7 @@
         </w:rPr>
         <w:t>de soluciones informáticas hasta el uso del aprendizaje automático para determinar por sí mismo distintas soluciones a diversos problemas que podrían aparecer en la gestión de las operaciones</w:t>
       </w:r>
-      <w:ins w:id="39" w:author="Zeudy" w:date="2018-12-17T16:55:00Z">
+      <w:ins w:id="38" w:author="Zeudy" w:date="2018-12-17T16:55:00Z">
         <w:r>
           <w:rPr>
             <w:rFonts w:ascii="Arial" w:hAnsi="Arial" w:cs="Arial"/>
@@ -9052,7 +9159,7 @@
           <w:t xml:space="preserve"> petroleras</w:t>
         </w:r>
       </w:ins>
-      <w:bookmarkEnd w:id="37"/>
+      <w:bookmarkEnd w:id="36"/>
       <w:r>
         <w:rPr>
           <w:rFonts w:ascii="Arial" w:hAnsi="Arial" w:cs="Arial"/>
@@ -9327,7 +9434,7 @@
           <w:sz w:val="24"/>
           <w:szCs w:val="24"/>
         </w:rPr>
-        <w:t>Con el fin de disminuir el riesgo y proporcionar una mejor visión, este trabajo tuvo como finalidad la creación de una base de datos histórica bien organizada.</w:t>
+        <w:t xml:space="preserve">     </w:t>
       </w:r>
       <w:r>
         <w:rPr>
@@ -9336,7 +9443,7 @@
           <w:sz w:val="24"/>
           <w:szCs w:val="24"/>
         </w:rPr>
-        <w:t xml:space="preserve"> Diversas </w:t>
+        <w:t>Con el fin de disminuir el riesgo y proporcionar una mejor visión, este trabajo tuvo como finalidad la creación de una base de datos histórica bien organizada.</w:t>
       </w:r>
       <w:r>
         <w:rPr>
@@ -9345,7 +9452,7 @@
           <w:sz w:val="24"/>
           <w:szCs w:val="24"/>
         </w:rPr>
-        <w:t>facetas y problemas están presentes en las opera</w:t>
+        <w:t xml:space="preserve"> Diversas </w:t>
       </w:r>
       <w:r>
         <w:rPr>
@@ -9354,7 +9461,7 @@
           <w:sz w:val="24"/>
           <w:szCs w:val="24"/>
         </w:rPr>
-        <w:t>ciones de los campos petroleros</w:t>
+        <w:t>facetas y problemas están presentes en las opera</w:t>
       </w:r>
       <w:r>
         <w:rPr>
@@ -9363,7 +9470,7 @@
           <w:sz w:val="24"/>
           <w:szCs w:val="24"/>
         </w:rPr>
-        <w:t xml:space="preserve">, debido a que la toma de decisiones es un proceso crucial que garantiza la viabilidad operativa. Esto es crítico especialmente en el desarrollo de nuevos campos. Se puede obtener una </w:t>
+        <w:t>ciones de los campos petroleros</w:t>
       </w:r>
       <w:r>
         <w:rPr>
@@ -9372,8 +9479,17 @@
           <w:sz w:val="24"/>
           <w:szCs w:val="24"/>
         </w:rPr>
+        <w:t xml:space="preserve">, debido a que la toma de decisiones es un proceso crucial que garantiza la viabilidad operativa. Esto es crítico especialmente en el desarrollo de nuevos campos. Se puede </w:t>
+      </w:r>
+      <w:r>
+        <w:rPr>
+          <w:rFonts w:ascii="Arial" w:eastAsia="Times New Roman" w:hAnsi="Arial" w:cs="Arial"/>
+          <w:color w:val="000000"/>
+          <w:sz w:val="24"/>
+          <w:szCs w:val="24"/>
+        </w:rPr>
         <w:lastRenderedPageBreak/>
-        <w:t xml:space="preserve">comprensión de la relación causa-efecto entre los atributos y el resultado de las operaciones de campo a través de las estadísticas. A través del uso de métodos estadísticos, existe la oportunidad de convertir grandes cantidades de datos en conocimiento para una toma de decisiones eficiente. Desafortunadamente, la falta de una base de datos histórica bien organizada limita el uso de estos datos para obtener mejores resultados. Los reservorios, al ser sistemas físicamente complejos o tener relaciones completas entre las causas (atributos) y los efectos (resultados), podrían utilizar un modelo estadístico basado en múltiples atributos que permitirá mejores resultados de acciones futuras a través de una mejor toma de decisiones. </w:t>
+        <w:t xml:space="preserve">obtener una comprensión de la relación causa-efecto entre los atributos y el resultado de las operaciones de campo a través de las estadísticas. A través del uso de métodos estadísticos, existe la oportunidad de convertir grandes cantidades de datos en conocimiento para una toma de decisiones eficiente. Desafortunadamente, la falta de una base de datos histórica bien organizada limita el uso de estos datos para obtener mejores resultados. Los reservorios, al ser sistemas físicamente complejos o tener relaciones completas entre las causas (atributos) y los efectos (resultados), podrían utilizar un modelo estadístico basado en múltiples atributos que permitirá mejores resultados de acciones futuras a través de una mejor toma de decisiones. </w:t>
       </w:r>
     </w:p>
     <w:p>
@@ -9390,6 +9506,15 @@
           <w:szCs w:val="24"/>
         </w:rPr>
       </w:pPr>
+      <w:r>
+        <w:rPr>
+          <w:rFonts w:ascii="Arial" w:eastAsia="Times New Roman" w:hAnsi="Arial" w:cs="Arial"/>
+          <w:color w:val="000000"/>
+          <w:sz w:val="24"/>
+          <w:szCs w:val="24"/>
+        </w:rPr>
+        <w:t xml:space="preserve">     </w:t>
+      </w:r>
       <w:r>
         <w:rPr>
           <w:rFonts w:ascii="Arial" w:eastAsia="Times New Roman" w:hAnsi="Arial" w:cs="Arial"/>
@@ -9877,7 +10002,7 @@
           <w:sz w:val="24"/>
           <w:szCs w:val="24"/>
         </w:rPr>
-        <w:t>Se han desarrollado una gran cantidad de trabajos sobre técnicas que ayud</w:t>
+        <w:t xml:space="preserve">     </w:t>
       </w:r>
       <w:r>
         <w:rPr>
@@ -9886,7 +10011,7 @@
           <w:sz w:val="24"/>
           <w:szCs w:val="24"/>
         </w:rPr>
-        <w:t>an a decidir donde se localizará</w:t>
+        <w:t>Se han desarrollado una gran cantidad de trabajos sobre técnicas que ayud</w:t>
       </w:r>
       <w:r>
         <w:rPr>
@@ -9895,7 +10020,7 @@
           <w:sz w:val="24"/>
           <w:szCs w:val="24"/>
         </w:rPr>
-        <w:t xml:space="preserve"> un pozo. Los ingenieros identifican los principales factores que podrían afectar la producción de un futuro pozo, consideran estos factores para obtener las mejores configuraciones mecánicas y luego evalúan un mod</w:t>
+        <w:t>an a decidir donde se localizará</w:t>
       </w:r>
       <w:r>
         <w:rPr>
@@ -9904,7 +10029,7 @@
           <w:sz w:val="24"/>
           <w:szCs w:val="24"/>
         </w:rPr>
-        <w:t>elo de simulación de yacimiento</w:t>
+        <w:t xml:space="preserve"> un pozo. Los ingenieros identifican los principales factores que podrían afectar la producción de un futuro pozo, consideran estos factores para obtener las mejores configuraciones mecánicas y luego evalúan un mod</w:t>
       </w:r>
       <w:r>
         <w:rPr>
@@ -9913,7 +10038,7 @@
           <w:sz w:val="24"/>
           <w:szCs w:val="24"/>
         </w:rPr>
-        <w:t>.</w:t>
+        <w:t>elo de simulación de yacimiento</w:t>
       </w:r>
       <w:r>
         <w:rPr>
@@ -9922,7 +10047,7 @@
           <w:sz w:val="24"/>
           <w:szCs w:val="24"/>
         </w:rPr>
-        <w:t xml:space="preserve"> </w:t>
+        <w:t>.</w:t>
       </w:r>
       <w:r>
         <w:rPr>
@@ -9931,7 +10056,7 @@
           <w:sz w:val="24"/>
           <w:szCs w:val="24"/>
         </w:rPr>
-        <w:t xml:space="preserve">La incertidumbre generalmente se maneja en una segunda fase del proceso para probar la solidez del plan de desarrollo propuesto. El enfoque de este trabajo de investigación no es un método adecuado de colocación de pozo, se centra más en la utilización de un conjunto de herramientas de análisis de datos destinadas a ayudar a los ingenieros de yacimientos o geólogos a explorar el abanico de posibles soluciones y, se espera, encontrar mejores resultados. El objetivo principal de esta </w:t>
+        <w:t xml:space="preserve"> </w:t>
       </w:r>
       <w:r>
         <w:rPr>
@@ -9940,8 +10065,17 @@
           <w:sz w:val="24"/>
           <w:szCs w:val="24"/>
         </w:rPr>
+        <w:t xml:space="preserve">La incertidumbre generalmente se maneja en una segunda fase del proceso para probar la solidez del plan de desarrollo propuesto. El enfoque de este trabajo de investigación no es un método adecuado de colocación de pozo, se centra más en la utilización de un conjunto de herramientas de análisis de datos destinadas a ayudar a los ingenieros de yacimientos o geólogos a explorar el abanico de posibles soluciones y, se espera, encontrar mejores resultados. El objetivo principal </w:t>
+      </w:r>
+      <w:r>
+        <w:rPr>
+          <w:rFonts w:ascii="Arial" w:eastAsia="Times New Roman" w:hAnsi="Arial" w:cs="Arial"/>
+          <w:color w:val="000000"/>
+          <w:sz w:val="24"/>
+          <w:szCs w:val="24"/>
+        </w:rPr>
         <w:lastRenderedPageBreak/>
-        <w:t>investigación es proporcionar una metodología y algunas pautas que se puedan adaptar a cada caso de campo específico. La idea principal es seguir el flujo de trabajo típico</w:t>
+        <w:t>de esta investigación es proporcionar una metodología y algunas pautas que se puedan adaptar a cada caso de campo específico. La idea principal es seguir el flujo de trabajo típico</w:t>
       </w:r>
       <w:r>
         <w:rPr>
@@ -9970,7 +10104,7 @@
           <w:szCs w:val="24"/>
         </w:rPr>
       </w:pPr>
-      <w:bookmarkStart w:id="40" w:name="_Toc516404810"/>
+      <w:bookmarkStart w:id="39" w:name="_Toc516404810"/>
       <w:r>
         <w:rPr>
           <w:rFonts w:ascii="Arial" w:hAnsi="Arial" w:cs="Arial"/>
@@ -9980,7 +10114,7 @@
         </w:rPr>
         <w:t>Población y muestra</w:t>
       </w:r>
-      <w:bookmarkEnd w:id="40"/>
+      <w:bookmarkEnd w:id="39"/>
     </w:p>
     <w:p>
       <w:pPr>
@@ -10068,6 +10202,14 @@
           <w:sz w:val="24"/>
           <w:szCs w:val="24"/>
         </w:rPr>
+        <w:t xml:space="preserve">     </w:t>
+      </w:r>
+      <w:r>
+        <w:rPr>
+          <w:rFonts w:ascii="Arial" w:hAnsi="Arial" w:cs="Arial"/>
+          <w:sz w:val="24"/>
+          <w:szCs w:val="24"/>
+        </w:rPr>
         <w:t>En el presente estudio, la población está representada por los</w:t>
       </w:r>
       <w:r>
@@ -10232,6 +10374,14 @@
           <w:sz w:val="24"/>
           <w:szCs w:val="24"/>
         </w:rPr>
+        <w:t xml:space="preserve">     </w:t>
+      </w:r>
+      <w:r>
+        <w:rPr>
+          <w:rFonts w:ascii="Arial" w:hAnsi="Arial" w:cs="Arial"/>
+          <w:sz w:val="24"/>
+          <w:szCs w:val="24"/>
+        </w:rPr>
         <w:t>Asimismo, para Arias (2012)</w:t>
       </w:r>
       <w:r>
@@ -10250,8 +10400,8 @@
         </w:rPr>
         <w:t xml:space="preserve">la muestra se define como “un subconjunto representativo y finito que se extrae de la población accesible”. </w:t>
       </w:r>
+      <w:commentRangeStart w:id="40"/>
       <w:commentRangeStart w:id="41"/>
-      <w:commentRangeStart w:id="42"/>
       <w:r>
         <w:rPr>
           <w:rFonts w:ascii="Arial" w:hAnsi="Arial" w:cs="Arial"/>
@@ -10364,19 +10514,19 @@
         </w:rPr>
         <w:t>.</w:t>
       </w:r>
+      <w:commentRangeEnd w:id="40"/>
+      <w:r>
+        <w:rPr>
+          <w:rStyle w:val="Refdecomentario"/>
+        </w:rPr>
+        <w:commentReference w:id="40"/>
+      </w:r>
       <w:commentRangeEnd w:id="41"/>
       <w:r>
         <w:rPr>
           <w:rStyle w:val="Refdecomentario"/>
         </w:rPr>
         <w:commentReference w:id="41"/>
-      </w:r>
-      <w:commentRangeEnd w:id="42"/>
-      <w:r>
-        <w:rPr>
-          <w:rStyle w:val="Refdecomentario"/>
-        </w:rPr>
-        <w:commentReference w:id="42"/>
       </w:r>
       <w:r>
         <w:rPr>
@@ -10421,9 +10571,9 @@
           <w:szCs w:val="24"/>
         </w:rPr>
       </w:pPr>
-      <w:bookmarkStart w:id="43" w:name="_Toc516404811"/>
+      <w:bookmarkStart w:id="42" w:name="_Toc516404811"/>
+      <w:commentRangeStart w:id="43"/>
       <w:commentRangeStart w:id="44"/>
-      <w:commentRangeStart w:id="45"/>
       <w:r>
         <w:rPr>
           <w:rFonts w:ascii="Arial" w:hAnsi="Arial" w:cs="Arial"/>
@@ -10433,20 +10583,20 @@
         </w:rPr>
         <w:t>Procedimiento metodológico de la investigación</w:t>
       </w:r>
-      <w:bookmarkEnd w:id="43"/>
+      <w:bookmarkEnd w:id="42"/>
+      <w:commentRangeEnd w:id="43"/>
+      <w:r>
+        <w:rPr>
+          <w:rStyle w:val="Refdecomentario"/>
+        </w:rPr>
+        <w:commentReference w:id="43"/>
+      </w:r>
       <w:commentRangeEnd w:id="44"/>
       <w:r>
         <w:rPr>
           <w:rStyle w:val="Refdecomentario"/>
         </w:rPr>
         <w:commentReference w:id="44"/>
-      </w:r>
-      <w:commentRangeEnd w:id="45"/>
-      <w:r>
-        <w:rPr>
-          <w:rStyle w:val="Refdecomentario"/>
-        </w:rPr>
-        <w:commentReference w:id="45"/>
       </w:r>
     </w:p>
     <w:p>
@@ -10480,6 +10630,17 @@
           <w:szCs w:val="24"/>
         </w:rPr>
       </w:pPr>
+      <w:r>
+        <w:rPr>
+          <w:rFonts w:ascii="Arial" w:hAnsi="Arial" w:cs="Arial"/>
+          <w:sz w:val="24"/>
+          <w:szCs w:val="24"/>
+          <w:lang w:val="es-VE"/>
+        </w:rPr>
+        <w:t xml:space="preserve">     </w:t>
+      </w:r>
+      <w:bookmarkStart w:id="45" w:name="_GoBack"/>
+      <w:bookmarkEnd w:id="45"/>
       <w:r>
         <w:rPr>
           <w:rFonts w:ascii="Arial" w:hAnsi="Arial" w:cs="Arial"/>
@@ -18017,7 +18178,7 @@
       </w:r>
     </w:p>
   </w:comment>
-  <w:comment w:id="33" w:author="Zeudy" w:date="2019-01-22T10:26:00Z" w:initials="Z">
+  <w:comment w:id="32" w:author="Zeudy" w:date="2019-01-22T10:26:00Z" w:initials="Z">
     <w:p>
       <w:pPr>
         <w:pStyle w:val="Textocomentario"/>
@@ -18033,7 +18194,7 @@
       </w:r>
     </w:p>
   </w:comment>
-  <w:comment w:id="34" w:author="Villalobos Alemarnery" w:date="2019-01-22T10:26:00Z" w:initials="VA">
+  <w:comment w:id="33" w:author="Villalobos Alemarnery" w:date="2019-01-22T10:26:00Z" w:initials="VA">
     <w:p>
       <w:pPr>
         <w:pStyle w:val="Textocomentario"/>
@@ -18051,7 +18212,7 @@
       </w:pPr>
     </w:p>
   </w:comment>
-  <w:comment w:id="36" w:author="Zeudy" w:date="2019-01-22T10:26:00Z" w:initials="Z">
+  <w:comment w:id="35" w:author="Zeudy" w:date="2019-01-22T10:26:00Z" w:initials="Z">
     <w:p>
       <w:pPr>
         <w:pStyle w:val="Textocomentario"/>
@@ -18067,7 +18228,7 @@
       </w:r>
     </w:p>
   </w:comment>
-  <w:comment w:id="41" w:author="Zeudy" w:date="2019-01-22T10:26:00Z" w:initials="Z">
+  <w:comment w:id="40" w:author="Zeudy" w:date="2019-01-22T10:26:00Z" w:initials="Z">
     <w:p>
       <w:pPr>
         <w:pStyle w:val="Textocomentario"/>
@@ -18083,7 +18244,7 @@
       </w:r>
     </w:p>
   </w:comment>
-  <w:comment w:id="42" w:author="Villalobos Alemarnery" w:date="2019-01-22T10:26:00Z" w:initials="VA">
+  <w:comment w:id="41" w:author="Villalobos Alemarnery" w:date="2019-01-22T10:26:00Z" w:initials="VA">
     <w:p>
       <w:pPr>
         <w:pStyle w:val="Textocomentario"/>
@@ -18104,7 +18265,7 @@
       </w:pPr>
     </w:p>
   </w:comment>
-  <w:comment w:id="44" w:author="Zeudy" w:date="2019-01-22T10:26:00Z" w:initials="Z">
+  <w:comment w:id="43" w:author="Zeudy" w:date="2019-01-22T10:26:00Z" w:initials="Z">
     <w:p>
       <w:pPr>
         <w:pStyle w:val="Textocomentario"/>
@@ -18125,7 +18286,7 @@
       <w:proofErr w:type="spellEnd"/>
     </w:p>
   </w:comment>
-  <w:comment w:id="45" w:author="Villalobos Alemarnery" w:date="2019-01-22T10:26:00Z" w:initials="VA">
+  <w:comment w:id="44" w:author="Villalobos Alemarnery" w:date="2019-01-22T10:26:00Z" w:initials="VA">
     <w:p>
       <w:pPr>
         <w:pStyle w:val="Textocomentario"/>
@@ -21415,7 +21576,7 @@
   <a:extraClrSchemeLst/>
   <a:extLst>
     <a:ext uri="{05A4C25C-085E-4340-85A3-A5531E510DB2}">
-      <thm15:themeFamily xmlns="" xmlns:thm15="http://schemas.microsoft.com/office/thememl/2012/main" name="Office Theme" id="{62F939B6-93AF-4DB8-9C6B-D6C7DFDC589F}" vid="{4A3C46E8-61CC-4603-A589-7422A47A8E4A}"/>
+      <thm15:themeFamily xmlns:thm15="http://schemas.microsoft.com/office/thememl/2012/main" xmlns="" name="Office Theme" id="{62F939B6-93AF-4DB8-9C6B-D6C7DFDC589F}" vid="{4A3C46E8-61CC-4603-A589-7422A47A8E4A}"/>
     </a:ext>
   </a:extLst>
 </a:theme>
@@ -21426,7 +21587,7 @@
 </file>
 
 <file path=customXml/itemProps1.xml><?xml version="1.0" encoding="utf-8"?>
-<ds:datastoreItem xmlns:ds="http://schemas.openxmlformats.org/officeDocument/2006/customXml" ds:itemID="{EC2CC6CB-F482-4B5F-86B0-E09AE095F293}">
+<ds:datastoreItem xmlns:ds="http://schemas.openxmlformats.org/officeDocument/2006/customXml" ds:itemID="{FDE7622D-F714-444C-AB3C-FA69A5C27D07}">
   <ds:schemaRefs>
     <ds:schemaRef ds:uri="http://schemas.openxmlformats.org/officeDocument/2006/bibliography"/>
   </ds:schemaRefs>

</xml_diff>